<commit_message>
Optimisation globale des images
</commit_message>
<xml_diff>
--- a/Rapport_optimisation/final_optimisation.docx
+++ b/Rapport_optimisation/final_optimisation.docx
@@ -73,9 +73,9 @@
         </w:rPr>
         <w:drawing>
           <wp:inline distT="0" distB="0" distL="0" distR="0">
-            <wp:extent cx="5760720" cy="3034665"/>
+            <wp:extent cx="5760720" cy="3123565"/>
             <wp:effectExtent l="19050" t="0" r="0" b="0"/>
-            <wp:docPr id="2" name="Image 1" descr="test_rapidite_non_opti.JPG"/>
+            <wp:docPr id="3" name="Image 2" descr="test_rapidite_non_opti.JPG"/>
             <wp:cNvGraphicFramePr>
               <a:graphicFrameLocks xmlns:a="http://schemas.openxmlformats.org/drawingml/2006/main" noChangeAspect="1"/>
             </wp:cNvGraphicFramePr>
@@ -95,7 +95,7 @@
                   <pic:spPr>
                     <a:xfrm>
                       <a:off x="0" y="0"/>
-                      <a:ext cx="5760720" cy="3034665"/>
+                      <a:ext cx="5760720" cy="3123565"/>
                     </a:xfrm>
                     <a:prstGeom prst="rect">
                       <a:avLst/>

</xml_diff>